<commit_message>
apply polymorphism by infect() method, modify slides and report
</commit_message>
<xml_diff>
--- a/Report/report.docx
+++ b/Report/report.docx
@@ -2269,16 +2269,13 @@
       </w:pPr>
       <w:r>
         <w:rPr>
-          <w:rFonts w:ascii="Arial MT"/>
-          <w:b w:val="0"/>
           <w:noProof/>
-          <w:color w:val="000000" w:themeColor="text1"/>
         </w:rPr>
         <w:drawing>
-          <wp:inline distT="0" distB="0" distL="0" distR="0" wp14:anchorId="6CF95188" wp14:editId="32BF34A5">
-            <wp:extent cx="5943600" cy="5376545"/>
-            <wp:effectExtent l="0" t="0" r="0" b="0"/>
-            <wp:docPr id="4" name="Picture 4" descr="Diagram&#10;&#10;Description automatically generated"/>
+          <wp:inline distT="0" distB="0" distL="0" distR="0" wp14:anchorId="76CD640C" wp14:editId="12CE271A">
+            <wp:extent cx="5368925" cy="5298372"/>
+            <wp:effectExtent l="0" t="0" r="3175" b="0"/>
+            <wp:docPr id="10" name="Picture 10" descr="Diagram&#10;&#10;Description automatically generated"/>
             <wp:cNvGraphicFramePr>
               <a:graphicFrameLocks xmlns:a="http://schemas.openxmlformats.org/drawingml/2006/main" noChangeAspect="1"/>
             </wp:cNvGraphicFramePr>
@@ -2286,8 +2283,10 @@
               <a:graphicData uri="http://schemas.openxmlformats.org/drawingml/2006/picture">
                 <pic:pic xmlns:pic="http://schemas.openxmlformats.org/drawingml/2006/picture">
                   <pic:nvPicPr>
-                    <pic:cNvPr id="4" name="Picture 4" descr="Diagram&#10;&#10;Description automatically generated"/>
-                    <pic:cNvPicPr/>
+                    <pic:cNvPr id="10" name="Picture 10" descr="Diagram&#10;&#10;Description automatically generated"/>
+                    <pic:cNvPicPr>
+                      <a:picLocks noChangeAspect="1" noChangeArrowheads="1"/>
+                    </pic:cNvPicPr>
                   </pic:nvPicPr>
                   <pic:blipFill>
                     <a:blip r:embed="rId15">
@@ -2297,6 +2296,553 @@
                         </a:ext>
                       </a:extLst>
                     </a:blip>
+                    <a:srcRect/>
+                    <a:stretch>
+                      <a:fillRect/>
+                    </a:stretch>
+                  </pic:blipFill>
+                  <pic:spPr bwMode="auto">
+                    <a:xfrm>
+                      <a:off x="0" y="0"/>
+                      <a:ext cx="5375220" cy="5304585"/>
+                    </a:xfrm>
+                    <a:prstGeom prst="rect">
+                      <a:avLst/>
+                    </a:prstGeom>
+                    <a:noFill/>
+                    <a:ln>
+                      <a:noFill/>
+                    </a:ln>
+                  </pic:spPr>
+                </pic:pic>
+              </a:graphicData>
+            </a:graphic>
+          </wp:inline>
+        </w:drawing>
+      </w:r>
+    </w:p>
+    <w:p>
+      <w:pPr>
+        <w:pStyle w:val="Heading1"/>
+        <w:spacing w:before="48"/>
+        <w:ind w:left="0" w:firstLine="0"/>
+        <w:jc w:val="both"/>
+        <w:rPr>
+          <w:rFonts w:ascii="Arial MT"/>
+          <w:b w:val="0"/>
+          <w:color w:val="000000" w:themeColor="text1"/>
+        </w:rPr>
+      </w:pPr>
+      <w:r>
+        <w:rPr>
+          <w:rFonts w:ascii="Arial MT"/>
+          <w:b w:val="0"/>
+          <w:color w:val="000000" w:themeColor="text1"/>
+        </w:rPr>
+        <w:t xml:space="preserve">We can see from the general class diagram that this project is followed by the MVC model. Package </w:t>
+      </w:r>
+      <w:r>
+        <w:rPr>
+          <w:rFonts w:ascii="Arial MT"/>
+          <w:bCs w:val="0"/>
+          <w:color w:val="000000" w:themeColor="text1"/>
+        </w:rPr>
+        <w:t>Controller</w:t>
+      </w:r>
+      <w:r>
+        <w:rPr>
+          <w:rFonts w:ascii="Arial MT"/>
+          <w:b w:val="0"/>
+          <w:color w:val="000000" w:themeColor="text1"/>
+        </w:rPr>
+        <w:t xml:space="preserve"> helps </w:t>
+      </w:r>
+      <w:r>
+        <w:rPr>
+          <w:rFonts w:ascii="Arial MT"/>
+          <w:b w:val="0"/>
+          <w:color w:val="000000" w:themeColor="text1"/>
+        </w:rPr>
+        <w:t xml:space="preserve">executing the package </w:t>
+      </w:r>
+      <w:r>
+        <w:rPr>
+          <w:rFonts w:ascii="Arial MT"/>
+          <w:bCs w:val="0"/>
+          <w:color w:val="000000" w:themeColor="text1"/>
+        </w:rPr>
+        <w:t xml:space="preserve">Screen </w:t>
+      </w:r>
+      <w:r>
+        <w:rPr>
+          <w:rFonts w:ascii="Arial MT"/>
+          <w:b w:val="0"/>
+          <w:color w:val="000000" w:themeColor="text1"/>
+        </w:rPr>
+        <w:t xml:space="preserve">and the application be </w:t>
+      </w:r>
+      <w:r>
+        <w:rPr>
+          <w:rFonts w:ascii="Arial MT"/>
+          <w:b w:val="0"/>
+          <w:color w:val="000000" w:themeColor="text1"/>
+        </w:rPr>
+        <w:t>smoother</w:t>
+      </w:r>
+      <w:r>
+        <w:rPr>
+          <w:rFonts w:ascii="Arial MT"/>
+          <w:b w:val="0"/>
+          <w:color w:val="000000" w:themeColor="text1"/>
+        </w:rPr>
+        <w:t xml:space="preserve">. </w:t>
+      </w:r>
+    </w:p>
+    <w:p>
+      <w:pPr>
+        <w:pStyle w:val="Heading1"/>
+        <w:spacing w:before="48"/>
+        <w:ind w:left="0" w:firstLine="0"/>
+        <w:jc w:val="both"/>
+        <w:rPr>
+          <w:rFonts w:ascii="Arial MT"/>
+          <w:b w:val="0"/>
+          <w:color w:val="000000" w:themeColor="text1"/>
+        </w:rPr>
+      </w:pPr>
+      <w:r>
+        <w:rPr>
+          <w:rFonts w:ascii="Arial MT"/>
+          <w:b w:val="0"/>
+          <w:color w:val="000000" w:themeColor="text1"/>
+        </w:rPr>
+        <w:t xml:space="preserve">In the package </w:t>
+      </w:r>
+      <w:r>
+        <w:rPr>
+          <w:rFonts w:ascii="Arial MT"/>
+          <w:bCs w:val="0"/>
+          <w:color w:val="000000" w:themeColor="text1"/>
+        </w:rPr>
+        <w:t>Virus</w:t>
+      </w:r>
+      <w:r>
+        <w:rPr>
+          <w:rFonts w:ascii="Arial MT"/>
+          <w:b w:val="0"/>
+          <w:color w:val="000000" w:themeColor="text1"/>
+        </w:rPr>
+        <w:t xml:space="preserve">, class </w:t>
+      </w:r>
+      <w:r>
+        <w:rPr>
+          <w:rFonts w:ascii="Arial MT"/>
+          <w:bCs w:val="0"/>
+          <w:color w:val="000000" w:themeColor="text1"/>
+        </w:rPr>
+        <w:t>VirusEnvelope</w:t>
+      </w:r>
+      <w:r>
+        <w:rPr>
+          <w:rFonts w:ascii="Arial MT"/>
+          <w:b w:val="0"/>
+          <w:color w:val="000000" w:themeColor="text1"/>
+        </w:rPr>
+        <w:t xml:space="preserve"> and class </w:t>
+      </w:r>
+      <w:r>
+        <w:rPr>
+          <w:rFonts w:ascii="Arial MT"/>
+          <w:bCs w:val="0"/>
+          <w:color w:val="000000" w:themeColor="text1"/>
+        </w:rPr>
+        <w:t xml:space="preserve">VirusNonEnvelope </w:t>
+      </w:r>
+      <w:r>
+        <w:rPr>
+          <w:rFonts w:ascii="Arial MT"/>
+          <w:b w:val="0"/>
+          <w:color w:val="000000" w:themeColor="text1"/>
+        </w:rPr>
+        <w:t xml:space="preserve">extend class </w:t>
+      </w:r>
+      <w:r>
+        <w:rPr>
+          <w:rFonts w:ascii="Arial MT"/>
+          <w:bCs w:val="0"/>
+          <w:color w:val="000000" w:themeColor="text1"/>
+        </w:rPr>
+        <w:t>Virus</w:t>
+      </w:r>
+      <w:r>
+        <w:rPr>
+          <w:rFonts w:ascii="Arial MT"/>
+          <w:b w:val="0"/>
+          <w:color w:val="000000" w:themeColor="text1"/>
+        </w:rPr>
+        <w:t xml:space="preserve">, because </w:t>
+      </w:r>
+      <w:r>
+        <w:rPr>
+          <w:rFonts w:ascii="Arial MT"/>
+          <w:b w:val="0"/>
+          <w:color w:val="000000" w:themeColor="text1"/>
+        </w:rPr>
+        <w:t xml:space="preserve">every virus in our knowledge could be divided into </w:t>
+      </w:r>
+      <w:r>
+        <w:rPr>
+          <w:rFonts w:ascii="Arial MT"/>
+          <w:b w:val="0"/>
+          <w:color w:val="000000" w:themeColor="text1"/>
+        </w:rPr>
+        <w:t>these 2 types</w:t>
+      </w:r>
+      <w:r>
+        <w:rPr>
+          <w:rFonts w:ascii="Arial MT"/>
+          <w:b w:val="0"/>
+          <w:color w:val="000000" w:themeColor="text1"/>
+        </w:rPr>
+        <w:t>, they inherit all common characteristics of general viruses.</w:t>
+      </w:r>
+    </w:p>
+    <w:p>
+      <w:pPr>
+        <w:pStyle w:val="Heading1"/>
+        <w:spacing w:before="48"/>
+        <w:ind w:left="0" w:firstLine="0"/>
+        <w:jc w:val="both"/>
+        <w:rPr>
+          <w:rFonts w:ascii="Arial MT"/>
+          <w:b w:val="0"/>
+          <w:color w:val="000000" w:themeColor="text1"/>
+        </w:rPr>
+      </w:pPr>
+      <w:r>
+        <w:rPr>
+          <w:rFonts w:ascii="Arial MT"/>
+          <w:bCs w:val="0"/>
+          <w:color w:val="000000" w:themeColor="text1"/>
+        </w:rPr>
+        <w:t>Virus</w:t>
+      </w:r>
+      <w:r>
+        <w:rPr>
+          <w:rFonts w:ascii="Arial MT"/>
+          <w:b w:val="0"/>
+          <w:color w:val="000000" w:themeColor="text1"/>
+        </w:rPr>
+        <w:t xml:space="preserve"> class</w:t>
+      </w:r>
+      <w:r>
+        <w:rPr>
+          <w:rFonts w:ascii="Arial MT"/>
+          <w:b w:val="0"/>
+          <w:color w:val="000000" w:themeColor="text1"/>
+        </w:rPr>
+        <w:t xml:space="preserve"> has aggregation relationship with</w:t>
+      </w:r>
+      <w:r>
+        <w:rPr>
+          <w:rFonts w:ascii="Arial MT"/>
+          <w:b w:val="0"/>
+          <w:color w:val="000000" w:themeColor="text1"/>
+        </w:rPr>
+        <w:t xml:space="preserve"> </w:t>
+      </w:r>
+      <w:r>
+        <w:rPr>
+          <w:rFonts w:ascii="Arial MT"/>
+          <w:bCs w:val="0"/>
+          <w:color w:val="000000" w:themeColor="text1"/>
+        </w:rPr>
+        <w:t xml:space="preserve">Capsid </w:t>
+      </w:r>
+      <w:r>
+        <w:rPr>
+          <w:rFonts w:ascii="Arial MT"/>
+          <w:b w:val="0"/>
+          <w:color w:val="000000" w:themeColor="text1"/>
+        </w:rPr>
+        <w:t xml:space="preserve">class and </w:t>
+      </w:r>
+      <w:r>
+        <w:rPr>
+          <w:rFonts w:ascii="Arial MT"/>
+          <w:bCs w:val="0"/>
+          <w:color w:val="000000" w:themeColor="text1"/>
+        </w:rPr>
+        <w:t>Acid Nucleic</w:t>
+      </w:r>
+      <w:r>
+        <w:rPr>
+          <w:rFonts w:ascii="Arial MT"/>
+          <w:b w:val="0"/>
+          <w:color w:val="000000" w:themeColor="text1"/>
+        </w:rPr>
+        <w:t xml:space="preserve"> because all viruses must have </w:t>
+      </w:r>
+      <w:r>
+        <w:rPr>
+          <w:rFonts w:ascii="Arial MT"/>
+          <w:b w:val="0"/>
+          <w:color w:val="000000" w:themeColor="text1"/>
+        </w:rPr>
+        <w:t>these 2 elements</w:t>
+      </w:r>
+      <w:r>
+        <w:rPr>
+          <w:rFonts w:ascii="Arial MT"/>
+          <w:b w:val="0"/>
+          <w:color w:val="000000" w:themeColor="text1"/>
+        </w:rPr>
+        <w:t xml:space="preserve"> but when the virus </w:t>
+      </w:r>
+      <w:r>
+        <w:rPr>
+          <w:rFonts w:ascii="Arial MT"/>
+          <w:b w:val="0"/>
+          <w:color w:val="000000" w:themeColor="text1"/>
+        </w:rPr>
+        <w:lastRenderedPageBreak/>
+        <w:t>attack host-cell, virus took away capsid and re-</w:t>
+      </w:r>
+      <w:r>
+        <w:rPr>
+          <w:rFonts w:ascii="Arial MT"/>
+          <w:b w:val="0"/>
+          <w:color w:val="000000" w:themeColor="text1"/>
+        </w:rPr>
+        <w:t>construct</w:t>
+      </w:r>
+      <w:r>
+        <w:rPr>
+          <w:rFonts w:ascii="Arial MT"/>
+          <w:b w:val="0"/>
+          <w:color w:val="000000" w:themeColor="text1"/>
+        </w:rPr>
+        <w:t xml:space="preserve"> the Acid, which means they are </w:t>
+      </w:r>
+      <w:r>
+        <w:rPr>
+          <w:rFonts w:ascii="Arial MT"/>
+          <w:bCs w:val="0"/>
+          <w:color w:val="000000" w:themeColor="text1"/>
+        </w:rPr>
+        <w:t>Has-a</w:t>
+      </w:r>
+      <w:r>
+        <w:rPr>
+          <w:rFonts w:ascii="Arial MT"/>
+          <w:b w:val="0"/>
+          <w:color w:val="000000" w:themeColor="text1"/>
+        </w:rPr>
+        <w:t xml:space="preserve"> relation and independent.</w:t>
+      </w:r>
+    </w:p>
+    <w:p>
+      <w:pPr>
+        <w:pStyle w:val="Heading1"/>
+        <w:spacing w:before="48"/>
+        <w:ind w:left="0" w:firstLine="0"/>
+        <w:jc w:val="both"/>
+        <w:rPr>
+          <w:rFonts w:ascii="Arial MT"/>
+          <w:b w:val="0"/>
+          <w:color w:val="000000" w:themeColor="text1"/>
+        </w:rPr>
+      </w:pPr>
+      <w:r>
+        <w:rPr>
+          <w:rFonts w:ascii="Arial MT"/>
+          <w:bCs w:val="0"/>
+          <w:color w:val="000000" w:themeColor="text1"/>
+        </w:rPr>
+        <w:t>VirusEnvelope</w:t>
+      </w:r>
+      <w:r>
+        <w:rPr>
+          <w:rFonts w:ascii="Arial MT"/>
+          <w:b w:val="0"/>
+          <w:color w:val="000000" w:themeColor="text1"/>
+        </w:rPr>
+        <w:t xml:space="preserve"> has composition relationship with </w:t>
+      </w:r>
+      <w:r>
+        <w:rPr>
+          <w:rFonts w:ascii="Arial MT"/>
+          <w:bCs w:val="0"/>
+          <w:color w:val="000000" w:themeColor="text1"/>
+        </w:rPr>
+        <w:t>Envelope</w:t>
+      </w:r>
+      <w:r>
+        <w:rPr>
+          <w:rFonts w:ascii="Arial MT"/>
+          <w:b w:val="0"/>
+          <w:color w:val="000000" w:themeColor="text1"/>
+        </w:rPr>
+        <w:t xml:space="preserve"> class because envelope is compulsory for us to discriminate between Enveloped virus and Non-enveloped virus. Enveloped virus can</w:t>
+      </w:r>
+      <w:r>
+        <w:rPr>
+          <w:rFonts w:ascii="Arial MT"/>
+          <w:b w:val="0"/>
+          <w:color w:val="000000" w:themeColor="text1"/>
+        </w:rPr>
+        <w:t>’</w:t>
+      </w:r>
+      <w:r>
+        <w:rPr>
+          <w:rFonts w:ascii="Arial MT"/>
+          <w:b w:val="0"/>
+          <w:color w:val="000000" w:themeColor="text1"/>
+        </w:rPr>
+        <w:t xml:space="preserve">t live without their </w:t>
+      </w:r>
+      <w:r>
+        <w:rPr>
+          <w:rFonts w:ascii="Arial MT"/>
+          <w:b w:val="0"/>
+          <w:color w:val="000000" w:themeColor="text1"/>
+        </w:rPr>
+        <w:t>“</w:t>
+      </w:r>
+      <w:r>
+        <w:rPr>
+          <w:rFonts w:ascii="Arial MT"/>
+          <w:b w:val="0"/>
+          <w:color w:val="000000" w:themeColor="text1"/>
+        </w:rPr>
+        <w:t>shell</w:t>
+      </w:r>
+      <w:r>
+        <w:rPr>
+          <w:rFonts w:ascii="Arial MT"/>
+          <w:b w:val="0"/>
+          <w:color w:val="000000" w:themeColor="text1"/>
+        </w:rPr>
+        <w:t>”</w:t>
+      </w:r>
+      <w:r>
+        <w:rPr>
+          <w:rFonts w:ascii="Arial MT"/>
+          <w:b w:val="0"/>
+          <w:color w:val="000000" w:themeColor="text1"/>
+        </w:rPr>
+        <w:t>.</w:t>
+      </w:r>
+    </w:p>
+    <w:p>
+      <w:pPr>
+        <w:pStyle w:val="Heading1"/>
+        <w:spacing w:before="48"/>
+        <w:ind w:left="0" w:firstLine="0"/>
+        <w:jc w:val="both"/>
+        <w:rPr>
+          <w:rFonts w:ascii="Arial MT"/>
+          <w:b w:val="0"/>
+          <w:color w:val="000000" w:themeColor="text1"/>
+        </w:rPr>
+      </w:pPr>
+    </w:p>
+    <w:p>
+      <w:pPr>
+        <w:pStyle w:val="Heading1"/>
+        <w:numPr>
+          <w:ilvl w:val="0"/>
+          <w:numId w:val="12"/>
+        </w:numPr>
+        <w:spacing w:before="48"/>
+        <w:jc w:val="both"/>
+        <w:rPr>
+          <w:rFonts w:ascii="Arial MT"/>
+          <w:b w:val="0"/>
+          <w:color w:val="000000" w:themeColor="text1"/>
+        </w:rPr>
+      </w:pPr>
+      <w:r>
+        <w:rPr>
+          <w:rFonts w:ascii="Arial MT"/>
+          <w:b w:val="0"/>
+          <w:color w:val="000000" w:themeColor="text1"/>
+        </w:rPr>
+        <w:t>Packages and detail class diagrams</w:t>
+      </w:r>
+    </w:p>
+    <w:p>
+      <w:pPr>
+        <w:pStyle w:val="Heading1"/>
+        <w:numPr>
+          <w:ilvl w:val="0"/>
+          <w:numId w:val="14"/>
+        </w:numPr>
+        <w:spacing w:before="48"/>
+        <w:jc w:val="both"/>
+        <w:rPr>
+          <w:rFonts w:ascii="Arial MT"/>
+          <w:b w:val="0"/>
+          <w:color w:val="000000" w:themeColor="text1"/>
+        </w:rPr>
+      </w:pPr>
+      <w:r>
+        <w:rPr>
+          <w:rFonts w:ascii="Arial MT"/>
+          <w:b w:val="0"/>
+          <w:color w:val="000000" w:themeColor="text1"/>
+        </w:rPr>
+        <w:t>Virus class</w:t>
+      </w:r>
+    </w:p>
+    <w:p>
+      <w:pPr>
+        <w:pStyle w:val="Heading1"/>
+        <w:spacing w:before="48"/>
+        <w:ind w:left="0" w:firstLine="0"/>
+        <w:jc w:val="both"/>
+        <w:rPr>
+          <w:rFonts w:ascii="Arial MT"/>
+          <w:b w:val="0"/>
+          <w:color w:val="000000" w:themeColor="text1"/>
+        </w:rPr>
+      </w:pPr>
+    </w:p>
+    <w:p>
+      <w:pPr>
+        <w:pStyle w:val="Heading1"/>
+        <w:spacing w:before="48"/>
+        <w:ind w:left="0" w:firstLine="0"/>
+        <w:jc w:val="center"/>
+        <w:rPr>
+          <w:rFonts w:ascii="Arial MT"/>
+          <w:b w:val="0"/>
+          <w:color w:val="000000" w:themeColor="text1"/>
+        </w:rPr>
+      </w:pPr>
+      <w:r>
+        <w:rPr>
+          <w:rFonts w:ascii="Arial MT"/>
+          <w:b w:val="0"/>
+          <w:color w:val="000000" w:themeColor="text1"/>
+        </w:rPr>
+        <w:drawing>
+          <wp:inline distT="0" distB="0" distL="0" distR="0" wp14:anchorId="754C92D2" wp14:editId="4CCEF0DF">
+            <wp:extent cx="6446361" cy="4754880"/>
+            <wp:effectExtent l="0" t="0" r="0" b="7620"/>
+            <wp:docPr id="13" name="Picture 13" descr="Text, email&#10;&#10;Description automatically generated"/>
+            <wp:cNvGraphicFramePr>
+              <a:graphicFrameLocks xmlns:a="http://schemas.openxmlformats.org/drawingml/2006/main" noChangeAspect="1"/>
+            </wp:cNvGraphicFramePr>
+            <a:graphic xmlns:a="http://schemas.openxmlformats.org/drawingml/2006/main">
+              <a:graphicData uri="http://schemas.openxmlformats.org/drawingml/2006/picture">
+                <pic:pic xmlns:pic="http://schemas.openxmlformats.org/drawingml/2006/picture">
+                  <pic:nvPicPr>
+                    <pic:cNvPr id="13" name="Picture 13" descr="Text, email&#10;&#10;Description automatically generated"/>
+                    <pic:cNvPicPr/>
+                  </pic:nvPicPr>
+                  <pic:blipFill>
+                    <a:blip r:embed="rId16"/>
                     <a:stretch>
                       <a:fillRect/>
                     </a:stretch>
@@ -2304,7 +2850,7 @@
                   <pic:spPr>
                     <a:xfrm>
                       <a:off x="0" y="0"/>
-                      <a:ext cx="5943600" cy="5376545"/>
+                      <a:ext cx="6474100" cy="4775341"/>
                     </a:xfrm>
                     <a:prstGeom prst="rect">
                       <a:avLst/>
@@ -2322,77 +2868,65 @@
         <w:pStyle w:val="Heading1"/>
         <w:spacing w:before="48"/>
         <w:ind w:left="0" w:firstLine="0"/>
-        <w:jc w:val="both"/>
-        <w:rPr>
-          <w:rFonts w:ascii="Arial MT"/>
-          <w:b w:val="0"/>
-          <w:color w:val="000000" w:themeColor="text1"/>
-        </w:rPr>
-      </w:pPr>
-      <w:r>
-        <w:rPr>
-          <w:rFonts w:ascii="Arial MT"/>
-          <w:b w:val="0"/>
-          <w:color w:val="000000" w:themeColor="text1"/>
-        </w:rPr>
-        <w:t xml:space="preserve">We can see from the general class diagram that this project is followed by the MVC model. Package </w:t>
-      </w:r>
-      <w:r>
-        <w:rPr>
-          <w:rFonts w:ascii="Arial MT"/>
-          <w:bCs w:val="0"/>
-          <w:color w:val="000000" w:themeColor="text1"/>
-        </w:rPr>
-        <w:t>Controller</w:t>
-      </w:r>
-      <w:r>
-        <w:rPr>
-          <w:rFonts w:ascii="Arial MT"/>
-          <w:b w:val="0"/>
-          <w:color w:val="000000" w:themeColor="text1"/>
-        </w:rPr>
-        <w:t xml:space="preserve"> helps </w:t>
-      </w:r>
-      <w:r>
-        <w:rPr>
-          <w:rFonts w:ascii="Arial MT"/>
-          <w:b w:val="0"/>
-          <w:color w:val="000000" w:themeColor="text1"/>
-        </w:rPr>
-        <w:t xml:space="preserve">executing the package </w:t>
-      </w:r>
-      <w:r>
-        <w:rPr>
-          <w:rFonts w:ascii="Arial MT"/>
-          <w:bCs w:val="0"/>
-          <w:color w:val="000000" w:themeColor="text1"/>
-        </w:rPr>
-        <w:t xml:space="preserve">Screen </w:t>
-      </w:r>
-      <w:r>
-        <w:rPr>
-          <w:rFonts w:ascii="Arial MT"/>
-          <w:b w:val="0"/>
-          <w:color w:val="000000" w:themeColor="text1"/>
-        </w:rPr>
-        <w:t xml:space="preserve">and the application be </w:t>
-      </w:r>
-      <w:r>
-        <w:rPr>
-          <w:rFonts w:ascii="Arial MT"/>
-          <w:b w:val="0"/>
-          <w:color w:val="000000" w:themeColor="text1"/>
-        </w:rPr>
-        <w:t>smoother</w:t>
-      </w:r>
-      <w:r>
-        <w:rPr>
-          <w:rFonts w:ascii="Arial MT"/>
-          <w:b w:val="0"/>
-          <w:color w:val="000000" w:themeColor="text1"/>
-        </w:rPr>
-        <w:t xml:space="preserve">. </w:t>
-      </w:r>
+        <w:jc w:val="center"/>
+        <w:rPr>
+          <w:rFonts w:ascii="Arial MT"/>
+          <w:b w:val="0"/>
+          <w:color w:val="000000" w:themeColor="text1"/>
+        </w:rPr>
+      </w:pPr>
+    </w:p>
+    <w:p>
+      <w:pPr>
+        <w:pStyle w:val="Heading1"/>
+        <w:spacing w:before="48"/>
+        <w:ind w:left="0" w:firstLine="0"/>
+        <w:jc w:val="center"/>
+        <w:rPr>
+          <w:rFonts w:ascii="Arial MT"/>
+          <w:b w:val="0"/>
+          <w:color w:val="000000" w:themeColor="text1"/>
+        </w:rPr>
+      </w:pPr>
+    </w:p>
+    <w:p>
+      <w:pPr>
+        <w:pStyle w:val="Heading1"/>
+        <w:spacing w:before="48"/>
+        <w:ind w:left="0" w:firstLine="0"/>
+        <w:jc w:val="center"/>
+        <w:rPr>
+          <w:rFonts w:ascii="Arial MT"/>
+          <w:b w:val="0"/>
+          <w:color w:val="000000" w:themeColor="text1"/>
+        </w:rPr>
+      </w:pPr>
+    </w:p>
+    <w:p>
+      <w:pPr>
+        <w:pStyle w:val="Heading1"/>
+        <w:spacing w:before="48"/>
+        <w:ind w:left="0" w:firstLine="0"/>
+        <w:jc w:val="center"/>
+        <w:rPr>
+          <w:rFonts w:ascii="Arial MT"/>
+          <w:b w:val="0"/>
+          <w:color w:val="000000" w:themeColor="text1"/>
+        </w:rPr>
+      </w:pPr>
+    </w:p>
+    <w:p>
+      <w:pPr>
+        <w:pStyle w:val="Heading1"/>
+        <w:spacing w:before="48"/>
+        <w:ind w:left="0" w:firstLine="0"/>
+        <w:jc w:val="center"/>
+        <w:rPr>
+          <w:rFonts w:ascii="Arial MT"/>
+          <w:b w:val="0"/>
+          <w:color w:val="000000" w:themeColor="text1"/>
+        </w:rPr>
+      </w:pPr>
     </w:p>
     <w:p>
       <w:pPr>
@@ -2406,366 +2940,6 @@
           <w:color w:val="000000" w:themeColor="text1"/>
         </w:rPr>
       </w:pPr>
-      <w:r>
-        <w:rPr>
-          <w:rFonts w:ascii="Arial MT"/>
-          <w:b w:val="0"/>
-          <w:color w:val="000000" w:themeColor="text1"/>
-        </w:rPr>
-        <w:t xml:space="preserve">In the package </w:t>
-      </w:r>
-      <w:r>
-        <w:rPr>
-          <w:rFonts w:ascii="Arial MT"/>
-          <w:bCs w:val="0"/>
-          <w:color w:val="000000" w:themeColor="text1"/>
-        </w:rPr>
-        <w:t>Virus</w:t>
-      </w:r>
-      <w:r>
-        <w:rPr>
-          <w:rFonts w:ascii="Arial MT"/>
-          <w:b w:val="0"/>
-          <w:color w:val="000000" w:themeColor="text1"/>
-        </w:rPr>
-        <w:t xml:space="preserve">, class </w:t>
-      </w:r>
-      <w:r>
-        <w:rPr>
-          <w:rFonts w:ascii="Arial MT"/>
-          <w:bCs w:val="0"/>
-          <w:color w:val="000000" w:themeColor="text1"/>
-        </w:rPr>
-        <w:t>VirusEnvelope</w:t>
-      </w:r>
-      <w:r>
-        <w:rPr>
-          <w:rFonts w:ascii="Arial MT"/>
-          <w:b w:val="0"/>
-          <w:color w:val="000000" w:themeColor="text1"/>
-        </w:rPr>
-        <w:t xml:space="preserve"> and class </w:t>
-      </w:r>
-      <w:r>
-        <w:rPr>
-          <w:rFonts w:ascii="Arial MT"/>
-          <w:bCs w:val="0"/>
-          <w:color w:val="000000" w:themeColor="text1"/>
-        </w:rPr>
-        <w:t xml:space="preserve">VirusNonEnvelope </w:t>
-      </w:r>
-      <w:r>
-        <w:rPr>
-          <w:rFonts w:ascii="Arial MT"/>
-          <w:b w:val="0"/>
-          <w:color w:val="000000" w:themeColor="text1"/>
-        </w:rPr>
-        <w:t xml:space="preserve">extend class </w:t>
-      </w:r>
-      <w:r>
-        <w:rPr>
-          <w:rFonts w:ascii="Arial MT"/>
-          <w:bCs w:val="0"/>
-          <w:color w:val="000000" w:themeColor="text1"/>
-        </w:rPr>
-        <w:t>Virus</w:t>
-      </w:r>
-      <w:r>
-        <w:rPr>
-          <w:rFonts w:ascii="Arial MT"/>
-          <w:b w:val="0"/>
-          <w:color w:val="000000" w:themeColor="text1"/>
-        </w:rPr>
-        <w:t xml:space="preserve">, because </w:t>
-      </w:r>
-      <w:r>
-        <w:rPr>
-          <w:rFonts w:ascii="Arial MT"/>
-          <w:b w:val="0"/>
-          <w:color w:val="000000" w:themeColor="text1"/>
-        </w:rPr>
-        <w:t xml:space="preserve">every virus in our knowledge could be divided into </w:t>
-      </w:r>
-      <w:r>
-        <w:rPr>
-          <w:rFonts w:ascii="Arial MT"/>
-          <w:b w:val="0"/>
-          <w:color w:val="000000" w:themeColor="text1"/>
-        </w:rPr>
-        <w:t>these 2 types</w:t>
-      </w:r>
-      <w:r>
-        <w:rPr>
-          <w:rFonts w:ascii="Arial MT"/>
-          <w:b w:val="0"/>
-          <w:color w:val="000000" w:themeColor="text1"/>
-        </w:rPr>
-        <w:t>, they inherit all common characteristics of general viruses.</w:t>
-      </w:r>
-    </w:p>
-    <w:p>
-      <w:pPr>
-        <w:pStyle w:val="Heading1"/>
-        <w:spacing w:before="48"/>
-        <w:ind w:left="0" w:firstLine="0"/>
-        <w:jc w:val="both"/>
-        <w:rPr>
-          <w:rFonts w:ascii="Arial MT"/>
-          <w:b w:val="0"/>
-          <w:color w:val="000000" w:themeColor="text1"/>
-        </w:rPr>
-      </w:pPr>
-      <w:r>
-        <w:rPr>
-          <w:rFonts w:ascii="Arial MT"/>
-          <w:bCs w:val="0"/>
-          <w:color w:val="000000" w:themeColor="text1"/>
-        </w:rPr>
-        <w:t>Virus</w:t>
-      </w:r>
-      <w:r>
-        <w:rPr>
-          <w:rFonts w:ascii="Arial MT"/>
-          <w:b w:val="0"/>
-          <w:color w:val="000000" w:themeColor="text1"/>
-        </w:rPr>
-        <w:t xml:space="preserve"> class</w:t>
-      </w:r>
-      <w:r>
-        <w:rPr>
-          <w:rFonts w:ascii="Arial MT"/>
-          <w:b w:val="0"/>
-          <w:color w:val="000000" w:themeColor="text1"/>
-        </w:rPr>
-        <w:t xml:space="preserve"> has aggregation relationship with</w:t>
-      </w:r>
-      <w:r>
-        <w:rPr>
-          <w:rFonts w:ascii="Arial MT"/>
-          <w:b w:val="0"/>
-          <w:color w:val="000000" w:themeColor="text1"/>
-        </w:rPr>
-        <w:t xml:space="preserve"> </w:t>
-      </w:r>
-      <w:r>
-        <w:rPr>
-          <w:rFonts w:ascii="Arial MT"/>
-          <w:bCs w:val="0"/>
-          <w:color w:val="000000" w:themeColor="text1"/>
-        </w:rPr>
-        <w:t xml:space="preserve">Capsid </w:t>
-      </w:r>
-      <w:r>
-        <w:rPr>
-          <w:rFonts w:ascii="Arial MT"/>
-          <w:b w:val="0"/>
-          <w:color w:val="000000" w:themeColor="text1"/>
-        </w:rPr>
-        <w:t xml:space="preserve">class and </w:t>
-      </w:r>
-      <w:r>
-        <w:rPr>
-          <w:rFonts w:ascii="Arial MT"/>
-          <w:bCs w:val="0"/>
-          <w:color w:val="000000" w:themeColor="text1"/>
-        </w:rPr>
-        <w:t xml:space="preserve">Acid </w:t>
-      </w:r>
-      <w:r>
-        <w:rPr>
-          <w:rFonts w:ascii="Arial MT"/>
-          <w:bCs w:val="0"/>
-          <w:color w:val="000000" w:themeColor="text1"/>
-        </w:rPr>
-        <w:lastRenderedPageBreak/>
-        <w:t>Nucleic</w:t>
-      </w:r>
-      <w:r>
-        <w:rPr>
-          <w:rFonts w:ascii="Arial MT"/>
-          <w:b w:val="0"/>
-          <w:color w:val="000000" w:themeColor="text1"/>
-        </w:rPr>
-        <w:t xml:space="preserve"> because all viruses must have </w:t>
-      </w:r>
-      <w:r>
-        <w:rPr>
-          <w:rFonts w:ascii="Arial MT"/>
-          <w:b w:val="0"/>
-          <w:color w:val="000000" w:themeColor="text1"/>
-        </w:rPr>
-        <w:t>these 2 elements</w:t>
-      </w:r>
-      <w:r>
-        <w:rPr>
-          <w:rFonts w:ascii="Arial MT"/>
-          <w:b w:val="0"/>
-          <w:color w:val="000000" w:themeColor="text1"/>
-        </w:rPr>
-        <w:t xml:space="preserve"> but when the virus attack host-cell, virus took away capsid and re-</w:t>
-      </w:r>
-      <w:r>
-        <w:rPr>
-          <w:rFonts w:ascii="Arial MT"/>
-          <w:b w:val="0"/>
-          <w:color w:val="000000" w:themeColor="text1"/>
-        </w:rPr>
-        <w:t>construct</w:t>
-      </w:r>
-      <w:r>
-        <w:rPr>
-          <w:rFonts w:ascii="Arial MT"/>
-          <w:b w:val="0"/>
-          <w:color w:val="000000" w:themeColor="text1"/>
-        </w:rPr>
-        <w:t xml:space="preserve"> the Acid, which means they are </w:t>
-      </w:r>
-      <w:r>
-        <w:rPr>
-          <w:rFonts w:ascii="Arial MT"/>
-          <w:bCs w:val="0"/>
-          <w:color w:val="000000" w:themeColor="text1"/>
-        </w:rPr>
-        <w:t>Has-a</w:t>
-      </w:r>
-      <w:r>
-        <w:rPr>
-          <w:rFonts w:ascii="Arial MT"/>
-          <w:b w:val="0"/>
-          <w:color w:val="000000" w:themeColor="text1"/>
-        </w:rPr>
-        <w:t xml:space="preserve"> relation and independent.</w:t>
-      </w:r>
-    </w:p>
-    <w:p>
-      <w:pPr>
-        <w:pStyle w:val="Heading1"/>
-        <w:spacing w:before="48"/>
-        <w:ind w:left="0" w:firstLine="0"/>
-        <w:jc w:val="both"/>
-        <w:rPr>
-          <w:rFonts w:ascii="Arial MT"/>
-          <w:b w:val="0"/>
-          <w:color w:val="000000" w:themeColor="text1"/>
-        </w:rPr>
-      </w:pPr>
-      <w:r>
-        <w:rPr>
-          <w:rFonts w:ascii="Arial MT"/>
-          <w:bCs w:val="0"/>
-          <w:color w:val="000000" w:themeColor="text1"/>
-        </w:rPr>
-        <w:t>VirusEnvelope</w:t>
-      </w:r>
-      <w:r>
-        <w:rPr>
-          <w:rFonts w:ascii="Arial MT"/>
-          <w:b w:val="0"/>
-          <w:color w:val="000000" w:themeColor="text1"/>
-        </w:rPr>
-        <w:t xml:space="preserve"> has composition relationship with </w:t>
-      </w:r>
-      <w:r>
-        <w:rPr>
-          <w:rFonts w:ascii="Arial MT"/>
-          <w:bCs w:val="0"/>
-          <w:color w:val="000000" w:themeColor="text1"/>
-        </w:rPr>
-        <w:t>Envelope</w:t>
-      </w:r>
-      <w:r>
-        <w:rPr>
-          <w:rFonts w:ascii="Arial MT"/>
-          <w:b w:val="0"/>
-          <w:color w:val="000000" w:themeColor="text1"/>
-        </w:rPr>
-        <w:t xml:space="preserve"> class because envelope is compulsory for us to discriminate between Enveloped virus and Non-enveloped virus. Enveloped virus can</w:t>
-      </w:r>
-      <w:r>
-        <w:rPr>
-          <w:rFonts w:ascii="Arial MT"/>
-          <w:b w:val="0"/>
-          <w:color w:val="000000" w:themeColor="text1"/>
-        </w:rPr>
-        <w:t>’</w:t>
-      </w:r>
-      <w:r>
-        <w:rPr>
-          <w:rFonts w:ascii="Arial MT"/>
-          <w:b w:val="0"/>
-          <w:color w:val="000000" w:themeColor="text1"/>
-        </w:rPr>
-        <w:t xml:space="preserve">t live without their </w:t>
-      </w:r>
-      <w:r>
-        <w:rPr>
-          <w:rFonts w:ascii="Arial MT"/>
-          <w:b w:val="0"/>
-          <w:color w:val="000000" w:themeColor="text1"/>
-        </w:rPr>
-        <w:t>“</w:t>
-      </w:r>
-      <w:r>
-        <w:rPr>
-          <w:rFonts w:ascii="Arial MT"/>
-          <w:b w:val="0"/>
-          <w:color w:val="000000" w:themeColor="text1"/>
-        </w:rPr>
-        <w:t>shell</w:t>
-      </w:r>
-      <w:r>
-        <w:rPr>
-          <w:rFonts w:ascii="Arial MT"/>
-          <w:b w:val="0"/>
-          <w:color w:val="000000" w:themeColor="text1"/>
-        </w:rPr>
-        <w:t>”</w:t>
-      </w:r>
-      <w:r>
-        <w:rPr>
-          <w:rFonts w:ascii="Arial MT"/>
-          <w:b w:val="0"/>
-          <w:color w:val="000000" w:themeColor="text1"/>
-        </w:rPr>
-        <w:t>.</w:t>
-      </w:r>
-    </w:p>
-    <w:p>
-      <w:pPr>
-        <w:pStyle w:val="Heading1"/>
-        <w:spacing w:before="48"/>
-        <w:ind w:left="0" w:firstLine="0"/>
-        <w:jc w:val="both"/>
-        <w:rPr>
-          <w:rFonts w:ascii="Arial MT"/>
-          <w:b w:val="0"/>
-          <w:color w:val="000000" w:themeColor="text1"/>
-        </w:rPr>
-      </w:pPr>
-    </w:p>
-    <w:p>
-      <w:pPr>
-        <w:pStyle w:val="Heading1"/>
-        <w:numPr>
-          <w:ilvl w:val="0"/>
-          <w:numId w:val="12"/>
-        </w:numPr>
-        <w:spacing w:before="48"/>
-        <w:jc w:val="both"/>
-        <w:rPr>
-          <w:rFonts w:ascii="Arial MT"/>
-          <w:b w:val="0"/>
-          <w:color w:val="000000" w:themeColor="text1"/>
-        </w:rPr>
-      </w:pPr>
-      <w:r>
-        <w:rPr>
-          <w:rFonts w:ascii="Arial MT"/>
-          <w:b w:val="0"/>
-          <w:color w:val="000000" w:themeColor="text1"/>
-        </w:rPr>
-        <w:t>Packages and detail class diagrams</w:t>
-      </w:r>
     </w:p>
     <w:p>
       <w:pPr>
@@ -2788,14 +2962,23 @@
           <w:b w:val="0"/>
           <w:color w:val="000000" w:themeColor="text1"/>
         </w:rPr>
-        <w:t>Virus class</w:t>
-      </w:r>
-    </w:p>
-    <w:p>
-      <w:pPr>
-        <w:pStyle w:val="Heading1"/>
-        <w:spacing w:before="48"/>
-        <w:ind w:left="0" w:firstLine="0"/>
+        <w:lastRenderedPageBreak/>
+        <w:t xml:space="preserve">Element </w:t>
+      </w:r>
+      <w:r>
+        <w:rPr>
+          <w:rFonts w:ascii="Arial MT"/>
+          <w:b w:val="0"/>
+          <w:color w:val="000000" w:themeColor="text1"/>
+        </w:rPr>
+        <w:t>package</w:t>
+      </w:r>
+    </w:p>
+    <w:p>
+      <w:pPr>
+        <w:pStyle w:val="Heading1"/>
+        <w:spacing w:before="48"/>
+        <w:ind w:left="360" w:firstLine="0"/>
         <w:jc w:val="both"/>
         <w:rPr>
           <w:rFonts w:ascii="Arial MT"/>
@@ -2803,31 +2986,15 @@
           <w:color w:val="000000" w:themeColor="text1"/>
         </w:rPr>
       </w:pPr>
-    </w:p>
-    <w:p>
-      <w:pPr>
-        <w:pStyle w:val="Heading1"/>
-        <w:spacing w:before="48"/>
-        <w:ind w:left="0" w:firstLine="0"/>
-        <w:jc w:val="both"/>
-        <w:rPr>
-          <w:rFonts w:ascii="Arial MT"/>
-          <w:b w:val="0"/>
-          <w:color w:val="000000" w:themeColor="text1"/>
-        </w:rPr>
-      </w:pPr>
-      <w:r>
-        <w:rPr>
-          <w:rFonts w:ascii="Arial MT"/>
-          <w:b w:val="0"/>
+      <w:r>
+        <w:rPr>
           <w:noProof/>
-          <w:color w:val="000000" w:themeColor="text1"/>
         </w:rPr>
         <w:drawing>
-          <wp:inline distT="0" distB="0" distL="0" distR="0" wp14:anchorId="7049B65B" wp14:editId="244DEF2A">
-            <wp:extent cx="5523230" cy="5897880"/>
-            <wp:effectExtent l="0" t="0" r="1270" b="7620"/>
-            <wp:docPr id="3" name="Picture 3" descr="Text&#10;&#10;Description automatically generated"/>
+          <wp:inline distT="0" distB="0" distL="0" distR="0" wp14:anchorId="2ED8C2FD" wp14:editId="321C97B8">
+            <wp:extent cx="5372100" cy="3018363"/>
+            <wp:effectExtent l="0" t="0" r="0" b="0"/>
+            <wp:docPr id="14" name="Picture 14" descr="Diagram&#10;&#10;Description automatically generated"/>
             <wp:cNvGraphicFramePr>
               <a:graphicFrameLocks xmlns:a="http://schemas.openxmlformats.org/drawingml/2006/main" noChangeAspect="1"/>
             </wp:cNvGraphicFramePr>
@@ -2835,232 +3002,10 @@
               <a:graphicData uri="http://schemas.openxmlformats.org/drawingml/2006/picture">
                 <pic:pic xmlns:pic="http://schemas.openxmlformats.org/drawingml/2006/picture">
                   <pic:nvPicPr>
-                    <pic:cNvPr id="3" name="Picture 3" descr="Text&#10;&#10;Description automatically generated"/>
-                    <pic:cNvPicPr/>
-                  </pic:nvPicPr>
-                  <pic:blipFill>
-                    <a:blip r:embed="rId16">
-                      <a:extLst>
-                        <a:ext uri="{28A0092B-C50C-407E-A947-70E740481C1C}">
-                          <a14:useLocalDpi xmlns:a14="http://schemas.microsoft.com/office/drawing/2010/main" val="0"/>
-                        </a:ext>
-                      </a:extLst>
-                    </a:blip>
-                    <a:stretch>
-                      <a:fillRect/>
-                    </a:stretch>
-                  </pic:blipFill>
-                  <pic:spPr>
-                    <a:xfrm>
-                      <a:off x="0" y="0"/>
-                      <a:ext cx="5527142" cy="5902057"/>
-                    </a:xfrm>
-                    <a:prstGeom prst="rect">
-                      <a:avLst/>
-                    </a:prstGeom>
-                  </pic:spPr>
-                </pic:pic>
-              </a:graphicData>
-            </a:graphic>
-          </wp:inline>
-        </w:drawing>
-      </w:r>
-    </w:p>
-    <w:p>
-      <w:pPr>
-        <w:pStyle w:val="Heading1"/>
-        <w:spacing w:before="48"/>
-        <w:ind w:left="0" w:firstLine="0"/>
-        <w:jc w:val="both"/>
-        <w:rPr>
-          <w:rFonts w:ascii="Arial MT"/>
-          <w:b w:val="0"/>
-          <w:color w:val="000000" w:themeColor="text1"/>
-        </w:rPr>
-      </w:pPr>
-    </w:p>
-    <w:p>
-      <w:pPr>
-        <w:pStyle w:val="Heading1"/>
-        <w:spacing w:before="48"/>
-        <w:ind w:left="0" w:firstLine="0"/>
-        <w:jc w:val="both"/>
-        <w:rPr>
-          <w:rFonts w:ascii="Arial MT"/>
-          <w:b w:val="0"/>
-          <w:color w:val="000000" w:themeColor="text1"/>
-        </w:rPr>
-      </w:pPr>
-    </w:p>
-    <w:p>
-      <w:pPr>
-        <w:pStyle w:val="Heading1"/>
-        <w:spacing w:before="48"/>
-        <w:ind w:left="0" w:firstLine="0"/>
-        <w:jc w:val="both"/>
-        <w:rPr>
-          <w:rFonts w:ascii="Arial MT"/>
-          <w:b w:val="0"/>
-          <w:color w:val="000000" w:themeColor="text1"/>
-        </w:rPr>
-      </w:pPr>
-    </w:p>
-    <w:p>
-      <w:pPr>
-        <w:pStyle w:val="Heading1"/>
-        <w:spacing w:before="48"/>
-        <w:ind w:left="0" w:firstLine="0"/>
-        <w:jc w:val="both"/>
-        <w:rPr>
-          <w:rFonts w:ascii="Arial MT"/>
-          <w:b w:val="0"/>
-          <w:color w:val="000000" w:themeColor="text1"/>
-        </w:rPr>
-      </w:pPr>
-    </w:p>
-    <w:p>
-      <w:pPr>
-        <w:pStyle w:val="Heading1"/>
-        <w:spacing w:before="48"/>
-        <w:ind w:left="0" w:firstLine="0"/>
-        <w:jc w:val="both"/>
-        <w:rPr>
-          <w:rFonts w:ascii="Arial MT"/>
-          <w:b w:val="0"/>
-          <w:color w:val="000000" w:themeColor="text1"/>
-        </w:rPr>
-      </w:pPr>
-    </w:p>
-    <w:p>
-      <w:pPr>
-        <w:pStyle w:val="Heading1"/>
-        <w:spacing w:before="48"/>
-        <w:ind w:left="0" w:firstLine="0"/>
-        <w:jc w:val="both"/>
-        <w:rPr>
-          <w:rFonts w:ascii="Arial MT"/>
-          <w:b w:val="0"/>
-          <w:color w:val="000000" w:themeColor="text1"/>
-        </w:rPr>
-      </w:pPr>
-    </w:p>
-    <w:p>
-      <w:pPr>
-        <w:pStyle w:val="Heading1"/>
-        <w:spacing w:before="48"/>
-        <w:ind w:left="0" w:firstLine="0"/>
-        <w:jc w:val="both"/>
-        <w:rPr>
-          <w:rFonts w:ascii="Arial MT"/>
-          <w:b w:val="0"/>
-          <w:color w:val="000000" w:themeColor="text1"/>
-        </w:rPr>
-      </w:pPr>
-    </w:p>
-    <w:p>
-      <w:pPr>
-        <w:pStyle w:val="Heading1"/>
-        <w:numPr>
-          <w:ilvl w:val="0"/>
-          <w:numId w:val="14"/>
-        </w:numPr>
-        <w:spacing w:before="48"/>
-        <w:jc w:val="both"/>
-        <w:rPr>
-          <w:rFonts w:ascii="Arial MT"/>
-          <w:b w:val="0"/>
-          <w:color w:val="000000" w:themeColor="text1"/>
-        </w:rPr>
-      </w:pPr>
-      <w:r>
-        <w:rPr>
-          <w:rFonts w:ascii="Arial MT"/>
-          <w:b w:val="0"/>
-          <w:color w:val="000000" w:themeColor="text1"/>
-        </w:rPr>
-        <w:t xml:space="preserve">Element </w:t>
-      </w:r>
-      <w:r>
-        <w:rPr>
-          <w:rFonts w:ascii="Arial MT"/>
-          <w:b w:val="0"/>
-          <w:color w:val="000000" w:themeColor="text1"/>
-        </w:rPr>
-        <w:t>package</w:t>
-      </w:r>
-    </w:p>
-    <w:p>
-      <w:pPr>
-        <w:pStyle w:val="Heading1"/>
-        <w:spacing w:before="48"/>
-        <w:ind w:left="0" w:firstLine="0"/>
-        <w:jc w:val="both"/>
-        <w:rPr>
-          <w:rFonts w:ascii="Arial MT"/>
-          <w:b w:val="0"/>
-          <w:color w:val="000000" w:themeColor="text1"/>
-        </w:rPr>
-      </w:pPr>
-    </w:p>
-    <w:p>
-      <w:pPr>
-        <w:pStyle w:val="Heading1"/>
-        <w:spacing w:before="48"/>
-        <w:ind w:left="0" w:firstLine="0"/>
-        <w:jc w:val="both"/>
-        <w:rPr>
-          <w:rFonts w:ascii="Arial MT"/>
-          <w:b w:val="0"/>
-          <w:color w:val="000000" w:themeColor="text1"/>
-        </w:rPr>
-      </w:pPr>
-    </w:p>
-    <w:p>
-      <w:pPr>
-        <w:pStyle w:val="Heading1"/>
-        <w:spacing w:before="48"/>
-        <w:ind w:left="0" w:firstLine="0"/>
-        <w:jc w:val="both"/>
-        <w:rPr>
-          <w:rFonts w:ascii="Arial MT"/>
-          <w:b w:val="0"/>
-          <w:color w:val="000000" w:themeColor="text1"/>
-        </w:rPr>
-      </w:pPr>
-    </w:p>
-    <w:p>
-      <w:pPr>
-        <w:pStyle w:val="Heading1"/>
-        <w:spacing w:before="48"/>
-        <w:ind w:left="360" w:firstLine="0"/>
-        <w:jc w:val="both"/>
-        <w:rPr>
-          <w:rFonts w:ascii="Arial MT"/>
-          <w:b w:val="0"/>
-          <w:color w:val="000000" w:themeColor="text1"/>
-        </w:rPr>
-      </w:pPr>
-      <w:r>
-        <w:rPr>
-          <w:rFonts w:ascii="Arial MT"/>
-          <w:b w:val="0"/>
-          <w:noProof/>
-          <w:color w:val="000000" w:themeColor="text1"/>
-        </w:rPr>
-        <w:drawing>
-          <wp:inline distT="0" distB="0" distL="0" distR="0" wp14:anchorId="5846CC49" wp14:editId="75BC142C">
-            <wp:extent cx="6438900" cy="4472940"/>
-            <wp:effectExtent l="0" t="0" r="0" b="3810"/>
-            <wp:docPr id="6" name="Picture 6" descr="Diagram&#10;&#10;Description automatically generated"/>
-            <wp:cNvGraphicFramePr>
-              <a:graphicFrameLocks xmlns:a="http://schemas.openxmlformats.org/drawingml/2006/main" noChangeAspect="1"/>
-            </wp:cNvGraphicFramePr>
-            <a:graphic xmlns:a="http://schemas.openxmlformats.org/drawingml/2006/main">
-              <a:graphicData uri="http://schemas.openxmlformats.org/drawingml/2006/picture">
-                <pic:pic xmlns:pic="http://schemas.openxmlformats.org/drawingml/2006/picture">
-                  <pic:nvPicPr>
-                    <pic:cNvPr id="6" name="Picture 6" descr="Diagram&#10;&#10;Description automatically generated"/>
-                    <pic:cNvPicPr/>
+                    <pic:cNvPr id="14" name="Picture 14" descr="Diagram&#10;&#10;Description automatically generated"/>
+                    <pic:cNvPicPr>
+                      <a:picLocks noChangeAspect="1" noChangeArrowheads="1"/>
+                    </pic:cNvPicPr>
                   </pic:nvPicPr>
                   <pic:blipFill>
                     <a:blip r:embed="rId17">
@@ -3070,18 +3015,23 @@
                         </a:ext>
                       </a:extLst>
                     </a:blip>
+                    <a:srcRect/>
                     <a:stretch>
                       <a:fillRect/>
                     </a:stretch>
                   </pic:blipFill>
-                  <pic:spPr>
+                  <pic:spPr bwMode="auto">
                     <a:xfrm>
                       <a:off x="0" y="0"/>
-                      <a:ext cx="6451902" cy="4481972"/>
+                      <a:ext cx="5379985" cy="3022793"/>
                     </a:xfrm>
                     <a:prstGeom prst="rect">
                       <a:avLst/>
                     </a:prstGeom>
+                    <a:noFill/>
+                    <a:ln>
+                      <a:noFill/>
+                    </a:ln>
                   </pic:spPr>
                 </pic:pic>
               </a:graphicData>
@@ -3214,42 +3164,39 @@
           <w:b w:val="0"/>
           <w:color w:val="000000" w:themeColor="text1"/>
         </w:rPr>
+        <w:t xml:space="preserve">VirusEnvelope </w:t>
+      </w:r>
+      <w:r>
+        <w:rPr>
+          <w:rFonts w:ascii="Arial MT"/>
+          <w:b w:val="0"/>
+          <w:color w:val="000000" w:themeColor="text1"/>
+        </w:rPr>
+        <w:t>package</w:t>
+      </w:r>
+    </w:p>
+    <w:p>
+      <w:pPr>
+        <w:pStyle w:val="Heading1"/>
+        <w:spacing w:before="48"/>
+        <w:ind w:left="0" w:firstLine="0"/>
+        <w:jc w:val="center"/>
+        <w:rPr>
+          <w:rFonts w:ascii="Arial MT"/>
+          <w:b w:val="0"/>
+          <w:color w:val="000000" w:themeColor="text1"/>
+        </w:rPr>
+      </w:pPr>
+      <w:r>
+        <w:rPr>
+          <w:noProof/>
+        </w:rPr>
         <w:lastRenderedPageBreak/>
-        <w:t xml:space="preserve">VirusEnvelope </w:t>
-      </w:r>
-      <w:r>
-        <w:rPr>
-          <w:rFonts w:ascii="Arial MT"/>
-          <w:b w:val="0"/>
-          <w:color w:val="000000" w:themeColor="text1"/>
-        </w:rPr>
-        <w:t>package</w:t>
-      </w:r>
-    </w:p>
-    <w:p>
-      <w:pPr>
-        <w:pStyle w:val="Heading1"/>
-        <w:spacing w:before="48"/>
-        <w:ind w:left="0" w:firstLine="0"/>
-        <w:jc w:val="both"/>
-        <w:rPr>
-          <w:rFonts w:ascii="Arial MT"/>
-          <w:b w:val="0"/>
-          <w:color w:val="000000" w:themeColor="text1"/>
-        </w:rPr>
-      </w:pPr>
-      <w:r>
-        <w:rPr>
-          <w:rFonts w:ascii="Arial MT"/>
-          <w:b w:val="0"/>
-          <w:noProof/>
-          <w:color w:val="000000" w:themeColor="text1"/>
-        </w:rPr>
         <w:drawing>
-          <wp:inline distT="0" distB="0" distL="0" distR="0" wp14:anchorId="204DDA28" wp14:editId="5AF237BF">
-            <wp:extent cx="6789420" cy="5143500"/>
-            <wp:effectExtent l="0" t="0" r="0" b="0"/>
-            <wp:docPr id="7" name="Picture 7" descr="Diagram&#10;&#10;Description automatically generated"/>
+          <wp:inline distT="0" distB="0" distL="0" distR="0" wp14:anchorId="6778123F" wp14:editId="66B1396B">
+            <wp:extent cx="5425440" cy="4121248"/>
+            <wp:effectExtent l="0" t="0" r="3810" b="0"/>
+            <wp:docPr id="15" name="Picture 15" descr="A picture containing text&#10;&#10;Description automatically generated"/>
             <wp:cNvGraphicFramePr>
               <a:graphicFrameLocks xmlns:a="http://schemas.openxmlformats.org/drawingml/2006/main" noChangeAspect="1"/>
             </wp:cNvGraphicFramePr>
@@ -3257,8 +3204,10 @@
               <a:graphicData uri="http://schemas.openxmlformats.org/drawingml/2006/picture">
                 <pic:pic xmlns:pic="http://schemas.openxmlformats.org/drawingml/2006/picture">
                   <pic:nvPicPr>
-                    <pic:cNvPr id="7" name="Picture 7" descr="Diagram&#10;&#10;Description automatically generated"/>
-                    <pic:cNvPicPr/>
+                    <pic:cNvPr id="15" name="Picture 15" descr="A picture containing text&#10;&#10;Description automatically generated"/>
+                    <pic:cNvPicPr>
+                      <a:picLocks noChangeAspect="1" noChangeArrowheads="1"/>
+                    </pic:cNvPicPr>
                   </pic:nvPicPr>
                   <pic:blipFill>
                     <a:blip r:embed="rId18">
@@ -3268,18 +3217,23 @@
                         </a:ext>
                       </a:extLst>
                     </a:blip>
+                    <a:srcRect/>
                     <a:stretch>
                       <a:fillRect/>
                     </a:stretch>
                   </pic:blipFill>
-                  <pic:spPr>
+                  <pic:spPr bwMode="auto">
                     <a:xfrm>
                       <a:off x="0" y="0"/>
-                      <a:ext cx="6789420" cy="5143500"/>
+                      <a:ext cx="5426337" cy="4121929"/>
                     </a:xfrm>
                     <a:prstGeom prst="rect">
                       <a:avLst/>
                     </a:prstGeom>
+                    <a:noFill/>
+                    <a:ln>
+                      <a:noFill/>
+                    </a:ln>
                   </pic:spPr>
                 </pic:pic>
               </a:graphicData>
@@ -3426,17 +3380,14 @@
       </w:pPr>
       <w:r>
         <w:rPr>
-          <w:rFonts w:ascii="Arial MT"/>
-          <w:b w:val="0"/>
           <w:noProof/>
-          <w:color w:val="000000" w:themeColor="text1"/>
         </w:rPr>
         <w:lastRenderedPageBreak/>
         <w:drawing>
-          <wp:inline distT="0" distB="0" distL="0" distR="0" wp14:anchorId="6D7C0DD3" wp14:editId="24DB4A61">
-            <wp:extent cx="6781800" cy="5052060"/>
+          <wp:inline distT="0" distB="0" distL="0" distR="0" wp14:anchorId="667A3BC8" wp14:editId="1E5FC469">
+            <wp:extent cx="5943600" cy="4821555"/>
             <wp:effectExtent l="0" t="0" r="0" b="0"/>
-            <wp:docPr id="8" name="Picture 8" descr="Diagram&#10;&#10;Description automatically generated"/>
+            <wp:docPr id="16" name="Picture 16" descr="A picture containing diagram&#10;&#10;Description automatically generated"/>
             <wp:cNvGraphicFramePr>
               <a:graphicFrameLocks xmlns:a="http://schemas.openxmlformats.org/drawingml/2006/main" noChangeAspect="1"/>
             </wp:cNvGraphicFramePr>
@@ -3444,8 +3395,10 @@
               <a:graphicData uri="http://schemas.openxmlformats.org/drawingml/2006/picture">
                 <pic:pic xmlns:pic="http://schemas.openxmlformats.org/drawingml/2006/picture">
                   <pic:nvPicPr>
-                    <pic:cNvPr id="8" name="Picture 8" descr="Diagram&#10;&#10;Description automatically generated"/>
-                    <pic:cNvPicPr/>
+                    <pic:cNvPr id="16" name="Picture 16" descr="A picture containing diagram&#10;&#10;Description automatically generated"/>
+                    <pic:cNvPicPr>
+                      <a:picLocks noChangeAspect="1" noChangeArrowheads="1"/>
+                    </pic:cNvPicPr>
                   </pic:nvPicPr>
                   <pic:blipFill>
                     <a:blip r:embed="rId19">
@@ -3455,18 +3408,23 @@
                         </a:ext>
                       </a:extLst>
                     </a:blip>
+                    <a:srcRect/>
                     <a:stretch>
                       <a:fillRect/>
                     </a:stretch>
                   </pic:blipFill>
-                  <pic:spPr>
+                  <pic:spPr bwMode="auto">
                     <a:xfrm>
                       <a:off x="0" y="0"/>
-                      <a:ext cx="6781800" cy="5052060"/>
+                      <a:ext cx="5943600" cy="4821555"/>
                     </a:xfrm>
                     <a:prstGeom prst="rect">
                       <a:avLst/>
                     </a:prstGeom>
+                    <a:noFill/>
+                    <a:ln>
+                      <a:noFill/>
+                    </a:ln>
                   </pic:spPr>
                 </pic:pic>
               </a:graphicData>
@@ -3700,26 +3658,22 @@
       <w:pPr>
         <w:pStyle w:val="Heading1"/>
         <w:spacing w:before="48"/>
-        <w:ind w:left="0" w:firstLine="0"/>
-        <w:jc w:val="both"/>
-        <w:rPr>
-          <w:rFonts w:ascii="Arial MT"/>
-          <w:b w:val="0"/>
-          <w:color w:val="000000" w:themeColor="text1"/>
-        </w:rPr>
-      </w:pPr>
-      <w:r>
-        <w:rPr>
-          <w:rFonts w:ascii="Arial MT"/>
-          <w:b w:val="0"/>
+        <w:ind w:left="-540" w:firstLine="0"/>
+        <w:rPr>
+          <w:rFonts w:ascii="Arial MT"/>
+          <w:b w:val="0"/>
+          <w:color w:val="000000" w:themeColor="text1"/>
+        </w:rPr>
+      </w:pPr>
+      <w:r>
+        <w:rPr>
           <w:noProof/>
-          <w:color w:val="000000" w:themeColor="text1"/>
         </w:rPr>
         <w:drawing>
-          <wp:inline distT="0" distB="0" distL="0" distR="0" wp14:anchorId="7C3F78CF" wp14:editId="7399A193">
-            <wp:extent cx="5943600" cy="2764155"/>
-            <wp:effectExtent l="0" t="0" r="0" b="0"/>
-            <wp:docPr id="11" name="Picture 11" descr="Diagram&#10;&#10;Description automatically generated"/>
+          <wp:inline distT="0" distB="0" distL="0" distR="0" wp14:anchorId="79AA5E60" wp14:editId="2D310DB5">
+            <wp:extent cx="6784882" cy="3154680"/>
+            <wp:effectExtent l="0" t="0" r="0" b="7620"/>
+            <wp:docPr id="17" name="Picture 17" descr="Diagram&#10;&#10;Description automatically generated"/>
             <wp:cNvGraphicFramePr>
               <a:graphicFrameLocks xmlns:a="http://schemas.openxmlformats.org/drawingml/2006/main" noChangeAspect="1"/>
             </wp:cNvGraphicFramePr>
@@ -3727,8 +3681,10 @@
               <a:graphicData uri="http://schemas.openxmlformats.org/drawingml/2006/picture">
                 <pic:pic xmlns:pic="http://schemas.openxmlformats.org/drawingml/2006/picture">
                   <pic:nvPicPr>
-                    <pic:cNvPr id="11" name="Picture 11" descr="Diagram&#10;&#10;Description automatically generated"/>
-                    <pic:cNvPicPr/>
+                    <pic:cNvPr id="17" name="Picture 17" descr="Diagram&#10;&#10;Description automatically generated"/>
+                    <pic:cNvPicPr>
+                      <a:picLocks noChangeAspect="1" noChangeArrowheads="1"/>
+                    </pic:cNvPicPr>
                   </pic:nvPicPr>
                   <pic:blipFill>
                     <a:blip r:embed="rId21" cstate="print">
@@ -3738,18 +3694,23 @@
                         </a:ext>
                       </a:extLst>
                     </a:blip>
+                    <a:srcRect/>
                     <a:stretch>
                       <a:fillRect/>
                     </a:stretch>
                   </pic:blipFill>
-                  <pic:spPr>
+                  <pic:spPr bwMode="auto">
                     <a:xfrm>
                       <a:off x="0" y="0"/>
-                      <a:ext cx="5943600" cy="2764155"/>
+                      <a:ext cx="6788129" cy="3156190"/>
                     </a:xfrm>
                     <a:prstGeom prst="rect">
                       <a:avLst/>
                     </a:prstGeom>
+                    <a:noFill/>
+                    <a:ln>
+                      <a:noFill/>
+                    </a:ln>
                   </pic:spPr>
                 </pic:pic>
               </a:graphicData>
@@ -3840,16 +3801,8 @@
           <w:bCs w:val="0"/>
           <w:color w:val="000000" w:themeColor="text1"/>
         </w:rPr>
-        <w:t xml:space="preserve">Encapsulation: method getters, setters in each virus class: </w:t>
-      </w:r>
-      <w:r>
-        <w:rPr>
-          <w:b w:val="0"/>
-          <w:bCs w:val="0"/>
-          <w:color w:val="000000" w:themeColor="text1"/>
-        </w:rPr>
         <w:lastRenderedPageBreak/>
-        <w:t>getTegument(); getmProtein(); getFiber();…</w:t>
+        <w:t>Encapsulation: method getters, setters in each virus class: getTegument(); getmProtein(); getFiber();…</w:t>
       </w:r>
     </w:p>
     <w:p>
@@ -3898,6 +3851,14 @@
           <w:color w:val="000000" w:themeColor="text1"/>
         </w:rPr>
         <w:t>Polymorphism: getDetail() method; Downcasting from Virus class to VirusWithEnvelope</w:t>
+      </w:r>
+      <w:r>
+        <w:rPr>
+          <w:b w:val="0"/>
+          <w:bCs w:val="0"/>
+          <w:color w:val="000000" w:themeColor="text1"/>
+        </w:rPr>
+        <w:t>, infect() method</w:t>
       </w:r>
     </w:p>
     <w:p>
@@ -5951,6 +5912,7 @@
   <w:style w:type="character" w:default="1" w:styleId="DefaultParagraphFont">
     <w:name w:val="Default Paragraph Font"/>
     <w:uiPriority w:val="1"/>
+    <w:semiHidden/>
     <w:unhideWhenUsed/>
   </w:style>
   <w:style w:type="table" w:default="1" w:styleId="TableNormal">

</xml_diff>

<commit_message>
modify infect() method in VirusWithoutEnvelope
</commit_message>
<xml_diff>
--- a/Report/report.docx
+++ b/Report/report.docx
@@ -338,6 +338,7 @@
           <w:p>
             <w:pPr>
               <w:spacing w:line="360" w:lineRule="auto"/>
+              <w:jc w:val="center"/>
               <w:rPr>
                 <w:rFonts w:ascii="Times New Roman" w:hAnsi="Times New Roman" w:cs="Times New Roman"/>
                 <w:b/>
@@ -365,6 +366,7 @@
                 <w:numId w:val="23"/>
               </w:numPr>
               <w:spacing w:line="360" w:lineRule="auto"/>
+              <w:jc w:val="center"/>
               <w:rPr>
                 <w:rFonts w:ascii="Times New Roman" w:hAnsi="Times New Roman" w:cs="Times New Roman"/>
                 <w:bCs/>
@@ -392,6 +394,7 @@
                 <w:numId w:val="23"/>
               </w:numPr>
               <w:spacing w:line="360" w:lineRule="auto"/>
+              <w:jc w:val="center"/>
               <w:rPr>
                 <w:rFonts w:ascii="Times New Roman" w:hAnsi="Times New Roman" w:cs="Times New Roman"/>
                 <w:bCs/>
@@ -419,6 +422,7 @@
                 <w:numId w:val="23"/>
               </w:numPr>
               <w:spacing w:line="360" w:lineRule="auto"/>
+              <w:jc w:val="center"/>
               <w:rPr>
                 <w:rFonts w:ascii="Times New Roman" w:hAnsi="Times New Roman" w:cs="Times New Roman"/>
                 <w:bCs/>
@@ -462,6 +466,7 @@
             <w:pPr>
               <w:pStyle w:val="ListParagraph"/>
               <w:spacing w:line="360" w:lineRule="auto"/>
+              <w:jc w:val="center"/>
               <w:rPr>
                 <w:rFonts w:ascii="Times New Roman" w:hAnsi="Times New Roman" w:cs="Times New Roman"/>
                 <w:bCs/>
@@ -474,6 +479,7 @@
           <w:p>
             <w:pPr>
               <w:spacing w:line="360" w:lineRule="auto"/>
+              <w:jc w:val="center"/>
               <w:rPr>
                 <w:rFonts w:ascii="Times New Roman" w:hAnsi="Times New Roman" w:cs="Times New Roman"/>
                 <w:b/>
@@ -2143,14 +2149,13 @@
         <w:rPr>
           <w:rFonts w:ascii="Times New Roman" w:hAnsi="Times New Roman" w:cs="Times New Roman"/>
           <w:b w:val="0"/>
-          <w:noProof/>
           <w:color w:val="000000" w:themeColor="text1"/>
         </w:rPr>
         <w:drawing>
-          <wp:inline distT="0" distB="0" distL="0" distR="0" wp14:anchorId="754C92D2" wp14:editId="4CCEF0DF">
-            <wp:extent cx="6446361" cy="4754880"/>
-            <wp:effectExtent l="0" t="0" r="0" b="7620"/>
-            <wp:docPr id="13" name="Picture 13" descr="Text, email&#10;&#10;Description automatically generated"/>
+          <wp:inline distT="0" distB="0" distL="0" distR="0" wp14:anchorId="408917E8" wp14:editId="6666EAE2">
+            <wp:extent cx="5430008" cy="6192114"/>
+            <wp:effectExtent l="0" t="0" r="0" b="0"/>
+            <wp:docPr id="2" name="Picture 2" descr="Text&#10;&#10;Description automatically generated"/>
             <wp:cNvGraphicFramePr>
               <a:graphicFrameLocks xmlns:a="http://schemas.openxmlformats.org/drawingml/2006/main" noChangeAspect="1"/>
             </wp:cNvGraphicFramePr>
@@ -2158,7 +2163,7 @@
               <a:graphicData uri="http://schemas.openxmlformats.org/drawingml/2006/picture">
                 <pic:pic xmlns:pic="http://schemas.openxmlformats.org/drawingml/2006/picture">
                   <pic:nvPicPr>
-                    <pic:cNvPr id="13" name="Picture 13" descr="Text, email&#10;&#10;Description automatically generated"/>
+                    <pic:cNvPr id="2" name="Picture 2" descr="Text&#10;&#10;Description automatically generated"/>
                     <pic:cNvPicPr/>
                   </pic:nvPicPr>
                   <pic:blipFill>
@@ -2170,7 +2175,7 @@
                   <pic:spPr>
                     <a:xfrm>
                       <a:off x="0" y="0"/>
-                      <a:ext cx="6474100" cy="4775341"/>
+                      <a:ext cx="5430008" cy="6192114"/>
                     </a:xfrm>
                     <a:prstGeom prst="rect">
                       <a:avLst/>
@@ -2442,17 +2447,14 @@
       </w:pPr>
       <w:r>
         <w:rPr>
-          <w:rFonts w:ascii="Times New Roman" w:hAnsi="Times New Roman" w:cs="Times New Roman"/>
-          <w:b w:val="0"/>
           <w:noProof/>
-          <w:color w:val="000000" w:themeColor="text1"/>
         </w:rPr>
         <w:lastRenderedPageBreak/>
         <w:drawing>
-          <wp:inline distT="0" distB="0" distL="0" distR="0" wp14:anchorId="0B089044" wp14:editId="6E07153F">
-            <wp:extent cx="5943600" cy="4515485"/>
-            <wp:effectExtent l="0" t="0" r="0" b="0"/>
-            <wp:docPr id="7" name="Picture 7" descr="A picture containing text&#10;&#10;Description automatically generated"/>
+          <wp:inline distT="0" distB="0" distL="0" distR="0" wp14:anchorId="3FCFB27B" wp14:editId="04AB6B7A">
+            <wp:extent cx="5943600" cy="4470400"/>
+            <wp:effectExtent l="0" t="0" r="0" b="6350"/>
+            <wp:docPr id="3" name="Picture 3" descr="A picture containing text&#10;&#10;Description automatically generated"/>
             <wp:cNvGraphicFramePr>
               <a:graphicFrameLocks xmlns:a="http://schemas.openxmlformats.org/drawingml/2006/main" noChangeAspect="1"/>
             </wp:cNvGraphicFramePr>
@@ -2460,8 +2462,10 @@
               <a:graphicData uri="http://schemas.openxmlformats.org/drawingml/2006/picture">
                 <pic:pic xmlns:pic="http://schemas.openxmlformats.org/drawingml/2006/picture">
                   <pic:nvPicPr>
-                    <pic:cNvPr id="7" name="Picture 7" descr="A picture containing text&#10;&#10;Description automatically generated"/>
-                    <pic:cNvPicPr/>
+                    <pic:cNvPr id="3" name="Picture 3" descr="A picture containing text&#10;&#10;Description automatically generated"/>
+                    <pic:cNvPicPr>
+                      <a:picLocks noChangeAspect="1" noChangeArrowheads="1"/>
+                    </pic:cNvPicPr>
                   </pic:nvPicPr>
                   <pic:blipFill>
                     <a:blip r:embed="rId11">
@@ -2471,18 +2475,23 @@
                         </a:ext>
                       </a:extLst>
                     </a:blip>
+                    <a:srcRect/>
                     <a:stretch>
                       <a:fillRect/>
                     </a:stretch>
                   </pic:blipFill>
-                  <pic:spPr>
+                  <pic:spPr bwMode="auto">
                     <a:xfrm>
                       <a:off x="0" y="0"/>
-                      <a:ext cx="5943600" cy="4515485"/>
+                      <a:ext cx="5943600" cy="4470400"/>
                     </a:xfrm>
                     <a:prstGeom prst="rect">
                       <a:avLst/>
                     </a:prstGeom>
+                    <a:noFill/>
+                    <a:ln>
+                      <a:noFill/>
+                    </a:ln>
                   </pic:spPr>
                 </pic:pic>
               </a:graphicData>
@@ -2587,26 +2596,23 @@
         <w:pStyle w:val="Heading1"/>
         <w:spacing w:before="48"/>
         <w:ind w:left="0" w:firstLine="0"/>
-        <w:jc w:val="both"/>
-        <w:rPr>
-          <w:rFonts w:ascii="Times New Roman" w:hAnsi="Times New Roman" w:cs="Times New Roman"/>
-          <w:b w:val="0"/>
-          <w:color w:val="000000" w:themeColor="text1"/>
-        </w:rPr>
-      </w:pPr>
-      <w:r>
-        <w:rPr>
-          <w:rFonts w:ascii="Times New Roman" w:hAnsi="Times New Roman" w:cs="Times New Roman"/>
-          <w:b w:val="0"/>
+        <w:jc w:val="center"/>
+        <w:rPr>
+          <w:rFonts w:ascii="Times New Roman" w:hAnsi="Times New Roman" w:cs="Times New Roman"/>
+          <w:b w:val="0"/>
+          <w:color w:val="000000" w:themeColor="text1"/>
+        </w:rPr>
+      </w:pPr>
+      <w:r>
+        <w:rPr>
           <w:noProof/>
-          <w:color w:val="000000" w:themeColor="text1"/>
         </w:rPr>
         <w:lastRenderedPageBreak/>
         <w:drawing>
-          <wp:inline distT="0" distB="0" distL="0" distR="0" wp14:anchorId="26BC0704" wp14:editId="4ED4EE0D">
-            <wp:extent cx="5943600" cy="4821555"/>
-            <wp:effectExtent l="0" t="0" r="0" b="0"/>
-            <wp:docPr id="8" name="Picture 8" descr="A picture containing diagram&#10;&#10;Description automatically generated"/>
+          <wp:inline distT="0" distB="0" distL="0" distR="0" wp14:anchorId="609D5500" wp14:editId="7A457D2F">
+            <wp:extent cx="5943600" cy="4907280"/>
+            <wp:effectExtent l="0" t="0" r="0" b="7620"/>
+            <wp:docPr id="5" name="Picture 5" descr="A picture containing timeline&#10;&#10;Description automatically generated"/>
             <wp:cNvGraphicFramePr>
               <a:graphicFrameLocks xmlns:a="http://schemas.openxmlformats.org/drawingml/2006/main" noChangeAspect="1"/>
             </wp:cNvGraphicFramePr>
@@ -2614,8 +2620,10 @@
               <a:graphicData uri="http://schemas.openxmlformats.org/drawingml/2006/picture">
                 <pic:pic xmlns:pic="http://schemas.openxmlformats.org/drawingml/2006/picture">
                   <pic:nvPicPr>
-                    <pic:cNvPr id="8" name="Picture 8" descr="A picture containing diagram&#10;&#10;Description automatically generated"/>
-                    <pic:cNvPicPr/>
+                    <pic:cNvPr id="5" name="Picture 5" descr="A picture containing timeline&#10;&#10;Description automatically generated"/>
+                    <pic:cNvPicPr>
+                      <a:picLocks noChangeAspect="1" noChangeArrowheads="1"/>
+                    </pic:cNvPicPr>
                   </pic:nvPicPr>
                   <pic:blipFill>
                     <a:blip r:embed="rId12">
@@ -2625,18 +2633,23 @@
                         </a:ext>
                       </a:extLst>
                     </a:blip>
+                    <a:srcRect/>
                     <a:stretch>
                       <a:fillRect/>
                     </a:stretch>
                   </pic:blipFill>
-                  <pic:spPr>
+                  <pic:spPr bwMode="auto">
                     <a:xfrm>
                       <a:off x="0" y="0"/>
-                      <a:ext cx="5943600" cy="4821555"/>
+                      <a:ext cx="5943600" cy="4907280"/>
                     </a:xfrm>
                     <a:prstGeom prst="rect">
                       <a:avLst/>
                     </a:prstGeom>
+                    <a:noFill/>
+                    <a:ln>
+                      <a:noFill/>
+                    </a:ln>
                   </pic:spPr>
                 </pic:pic>
               </a:graphicData>
@@ -3070,25 +3083,7 @@
           <w:bCs w:val="0"/>
           <w:color w:val="000000" w:themeColor="text1"/>
         </w:rPr>
-        <w:t xml:space="preserve"> </w:t>
-      </w:r>
-      <w:r>
-        <w:rPr>
-          <w:rFonts w:ascii="Times New Roman" w:hAnsi="Times New Roman" w:cs="Times New Roman"/>
-          <w:b w:val="0"/>
-          <w:bCs w:val="0"/>
-          <w:color w:val="000000" w:themeColor="text1"/>
-        </w:rPr>
-        <w:t>infect() method</w:t>
-      </w:r>
-      <w:r>
-        <w:rPr>
-          <w:rFonts w:ascii="Times New Roman" w:hAnsi="Times New Roman" w:cs="Times New Roman"/>
-          <w:b w:val="0"/>
-          <w:bCs w:val="0"/>
-          <w:color w:val="000000" w:themeColor="text1"/>
-        </w:rPr>
-        <w:t>;</w:t>
+        <w:t xml:space="preserve"> infect() method;</w:t>
       </w:r>
       <w:r>
         <w:rPr>
@@ -6201,6 +6196,7 @@
   <w:style w:type="character" w:default="1" w:styleId="DefaultParagraphFont">
     <w:name w:val="Default Paragraph Font"/>
     <w:uiPriority w:val="1"/>
+    <w:semiHidden/>
     <w:unhideWhenUsed/>
   </w:style>
   <w:style w:type="table" w:default="1" w:styleId="TableNormal">

</xml_diff>